<commit_message>
Added a gif to ProjectManagement
</commit_message>
<xml_diff>
--- a/ProjectManagement/Final Report.docx
+++ b/ProjectManagement/Final Report.docx
@@ -1,6 +1,6 @@
 
 <file path=word/document.xml><?xml version="1.0" encoding="utf-8"?>
-<w:document xmlns:wpc="http://schemas.microsoft.com/office/word/2010/wordprocessingCanvas" xmlns:cx="http://schemas.microsoft.com/office/drawing/2014/chartex" xmlns:cx1="http://schemas.microsoft.com/office/drawing/2015/9/8/chartex" xmlns:cx2="http://schemas.microsoft.com/office/drawing/2015/10/21/chartex" xmlns:mc="http://schemas.openxmlformats.org/markup-compatibility/2006" xmlns:o="urn:schemas-microsoft-com:office:office" xmlns:r="http://schemas.openxmlformats.org/officeDocument/2006/relationships" xmlns:m="http://schemas.openxmlformats.org/officeDocument/2006/math" xmlns:v="urn:schemas-microsoft-com:vml" xmlns:wp14="http://schemas.microsoft.com/office/word/2010/wordprocessingDrawing" xmlns:wp="http://schemas.openxmlformats.org/drawingml/2006/wordprocessingDrawing" xmlns:w10="urn:schemas-microsoft-com:office:word" xmlns:w="http://schemas.openxmlformats.org/wordprocessingml/2006/main" xmlns:w14="http://schemas.microsoft.com/office/word/2010/wordml" xmlns:w15="http://schemas.microsoft.com/office/word/2012/wordml" xmlns:w16se="http://schemas.microsoft.com/office/word/2015/wordml/symex" xmlns:wpg="http://schemas.microsoft.com/office/word/2010/wordprocessingGroup" xmlns:wpi="http://schemas.microsoft.com/office/word/2010/wordprocessingInk" xmlns:wne="http://schemas.microsoft.com/office/word/2006/wordml" xmlns:wps="http://schemas.microsoft.com/office/word/2010/wordprocessingShape" mc:Ignorable="w14 w15 w16se wp14">
+<w:document xmlns:wpc="http://schemas.microsoft.com/office/word/2010/wordprocessingCanvas" xmlns:cx="http://schemas.microsoft.com/office/drawing/2014/chartex" xmlns:cx1="http://schemas.microsoft.com/office/drawing/2015/9/8/chartex" xmlns:cx2="http://schemas.microsoft.com/office/drawing/2015/10/21/chartex" xmlns:cx3="http://schemas.microsoft.com/office/drawing/2016/5/9/chartex" xmlns:cx4="http://schemas.microsoft.com/office/drawing/2016/5/10/chartex" xmlns:cx5="http://schemas.microsoft.com/office/drawing/2016/5/11/chartex" xmlns:cx6="http://schemas.microsoft.com/office/drawing/2016/5/12/chartex" xmlns:cx7="http://schemas.microsoft.com/office/drawing/2016/5/13/chartex" xmlns:cx8="http://schemas.microsoft.com/office/drawing/2016/5/14/chartex" xmlns:mc="http://schemas.openxmlformats.org/markup-compatibility/2006" xmlns:aink="http://schemas.microsoft.com/office/drawing/2016/ink" xmlns:o="urn:schemas-microsoft-com:office:office" xmlns:r="http://schemas.openxmlformats.org/officeDocument/2006/relationships" xmlns:m="http://schemas.openxmlformats.org/officeDocument/2006/math" xmlns:v="urn:schemas-microsoft-com:vml" xmlns:wp14="http://schemas.microsoft.com/office/word/2010/wordprocessingDrawing" xmlns:wp="http://schemas.openxmlformats.org/drawingml/2006/wordprocessingDrawing" xmlns:w10="urn:schemas-microsoft-com:office:word" xmlns:w="http://schemas.openxmlformats.org/wordprocessingml/2006/main" xmlns:w14="http://schemas.microsoft.com/office/word/2010/wordml" xmlns:w15="http://schemas.microsoft.com/office/word/2012/wordml" xmlns:w16se="http://schemas.microsoft.com/office/word/2015/wordml/symex" xmlns:wpg="http://schemas.microsoft.com/office/word/2010/wordprocessingGroup" xmlns:wpi="http://schemas.microsoft.com/office/word/2010/wordprocessingInk" xmlns:wne="http://schemas.microsoft.com/office/word/2006/wordml" xmlns:wps="http://schemas.microsoft.com/office/word/2010/wordprocessingShape" mc:Ignorable="w14 w15 w16se wp14">
   <w:body>
     <w:p>
       <w:pPr>
@@ -288,6 +288,7 @@
           <w:rFonts w:cs="Times New Roman"/>
           <w:color w:val="1F4E79" w:themeColor="accent1" w:themeShade="80"/>
           <w:sz w:val="28"/>
+          <w:lang w:val="pl-PL"/>
         </w:rPr>
       </w:pPr>
       <w:r>
@@ -295,6 +296,7 @@
           <w:rFonts w:cs="Times New Roman"/>
           <w:color w:val="1F4E79" w:themeColor="accent1" w:themeShade="80"/>
           <w:sz w:val="28"/>
+          <w:lang w:val="pl-PL"/>
         </w:rPr>
         <w:t>Gregory Szymanski (gregory.szymanski1@baruchmail.cuny.edu)</w:t>
       </w:r>
@@ -306,6 +308,7 @@
           <w:rFonts w:cs="Times New Roman"/>
           <w:color w:val="1F4E79" w:themeColor="accent1" w:themeShade="80"/>
           <w:sz w:val="28"/>
+          <w:lang w:val="pl-PL"/>
         </w:rPr>
       </w:pPr>
     </w:p>
@@ -1538,21 +1541,12 @@
                 <w:szCs w:val="20"/>
               </w:rPr>
             </w:pPr>
-            <w:proofErr w:type="spellStart"/>
-            <w:r>
-              <w:rPr>
-                <w:sz w:val="20"/>
-                <w:szCs w:val="20"/>
-              </w:rPr>
-              <w:t>Greenpoint</w:t>
-            </w:r>
-            <w:proofErr w:type="spellEnd"/>
-            <w:r>
-              <w:rPr>
-                <w:sz w:val="20"/>
-                <w:szCs w:val="20"/>
-              </w:rPr>
-              <w:t xml:space="preserve"> Wine and Liq</w:t>
+            <w:r>
+              <w:rPr>
+                <w:sz w:val="20"/>
+                <w:szCs w:val="20"/>
+              </w:rPr>
+              <w:t>Greenpoint Wine and Liq</w:t>
             </w:r>
             <w:r>
               <w:rPr>
@@ -1676,21 +1670,12 @@
                 <w:szCs w:val="20"/>
               </w:rPr>
             </w:pPr>
-            <w:proofErr w:type="spellStart"/>
-            <w:r>
-              <w:rPr>
-                <w:sz w:val="20"/>
-                <w:szCs w:val="20"/>
-              </w:rPr>
-              <w:t>Greenpoint</w:t>
-            </w:r>
-            <w:proofErr w:type="spellEnd"/>
-            <w:r>
-              <w:rPr>
-                <w:sz w:val="20"/>
-                <w:szCs w:val="20"/>
-              </w:rPr>
-              <w:t xml:space="preserve"> Wine and Liquors</w:t>
+            <w:r>
+              <w:rPr>
+                <w:sz w:val="20"/>
+                <w:szCs w:val="20"/>
+              </w:rPr>
+              <w:t>Greenpoint Wine and Liquors</w:t>
             </w:r>
           </w:p>
         </w:tc>
@@ -1906,43 +1891,23 @@
                 <w:sz w:val="20"/>
                 <w:szCs w:val="20"/>
               </w:rPr>
-              <w:t xml:space="preserve">The purpose of this document is to present a problem within an entity and introduce a possible solution. The entity is a retail store that specializes in selling wine and liquor. The name </w:t>
-            </w:r>
-            <w:proofErr w:type="gramStart"/>
+              <w:t>The purpose of this document is to present a problem within an entity and introduce a possible solution. The entity is a retail store that specializes in sellin</w:t>
+            </w:r>
             <w:r>
               <w:rPr>
                 <w:bCs/>
                 <w:sz w:val="20"/>
                 <w:szCs w:val="20"/>
               </w:rPr>
-              <w:t>of  the</w:t>
-            </w:r>
-            <w:proofErr w:type="gramEnd"/>
+              <w:t xml:space="preserve">g wine and liquor. The name of </w:t>
+            </w:r>
             <w:r>
               <w:rPr>
                 <w:bCs/>
                 <w:sz w:val="20"/>
                 <w:szCs w:val="20"/>
               </w:rPr>
-              <w:t xml:space="preserve"> business is </w:t>
-            </w:r>
-            <w:proofErr w:type="spellStart"/>
-            <w:r>
-              <w:rPr>
-                <w:bCs/>
-                <w:sz w:val="20"/>
-                <w:szCs w:val="20"/>
-              </w:rPr>
-              <w:t>Greenpoint</w:t>
-            </w:r>
-            <w:proofErr w:type="spellEnd"/>
-            <w:r>
-              <w:rPr>
-                <w:bCs/>
-                <w:sz w:val="20"/>
-                <w:szCs w:val="20"/>
-              </w:rPr>
-              <w:t xml:space="preserve"> Wine and Liquors. </w:t>
+              <w:t xml:space="preserve">the business is Greenpoint Wine and Liquors. </w:t>
             </w:r>
           </w:p>
           <w:p>
@@ -2132,18 +2097,18 @@
                 <w:sz w:val="20"/>
                 <w:szCs w:val="20"/>
               </w:rPr>
-              <w:t xml:space="preserve">The high amount of products that the manager purchases is stored in a warehouse located a few miles away from the store building. Due to high demand for their products the store requires constant deliveries from its warehouse. The stores workers use a Google spreadsheet to manage the warehouse inventory. The store employees use the spreadsheet to order new cases of liquor for the store. The warehouse employees use the spreadsheet to view the orders from the store. The managers </w:t>
-            </w:r>
-            <w:proofErr w:type="gramStart"/>
+              <w:t>The high amount of products that the manager purchases is stored in a warehouse located a few miles away from the store building. Due to high demand for their products the store requires constant deliveries from its warehouse. The stores workers use a Google spreadsheet to manage the warehouse inventory. The store employees use the spreadsheet to order new cases of liquor for the store. The warehouse employees use the spreadsheet to view the orders from t</w:t>
+            </w:r>
             <w:r>
               <w:rPr>
                 <w:bCs/>
                 <w:sz w:val="20"/>
                 <w:szCs w:val="20"/>
               </w:rPr>
-              <w:t>populates</w:t>
-            </w:r>
-            <w:proofErr w:type="gramEnd"/>
+              <w:t>he store. The managers populate</w:t>
+            </w:r>
+            <w:bookmarkStart w:id="0" w:name="_GoBack"/>
+            <w:bookmarkEnd w:id="0"/>
             <w:r>
               <w:rPr>
                 <w:bCs/>
@@ -3269,21 +3234,12 @@
             <w:shd w:val="clear" w:color="auto" w:fill="FFFFFF"/>
           </w:tcPr>
           <w:p>
-            <w:proofErr w:type="spellStart"/>
-            <w:r>
-              <w:rPr>
-                <w:sz w:val="20"/>
-                <w:szCs w:val="20"/>
-              </w:rPr>
-              <w:t>Greenpoint</w:t>
-            </w:r>
-            <w:proofErr w:type="spellEnd"/>
-            <w:r>
-              <w:rPr>
-                <w:sz w:val="20"/>
-                <w:szCs w:val="20"/>
-              </w:rPr>
-              <w:t xml:space="preserve"> Wine and Liquors is a family owned retail store that specializes in selling a variety of wine and liquors for a discounted price. The company owns a warehouse where they hold the company’s surplus inventory. To manage their stock, the manager and other workers use a Google Spreadsheet. The manager would like to upgrade their system to enhance the functionality of the database. This would allow the manager to make more informed decisions involving inventory. The database will also provide a more comfortable and seamless way of working with the stock. </w:t>
+            <w:r>
+              <w:rPr>
+                <w:sz w:val="20"/>
+                <w:szCs w:val="20"/>
+              </w:rPr>
+              <w:t xml:space="preserve">Greenpoint Wine and Liquors is a family owned retail store that specializes in selling a variety of wine and liquors for a discounted price. The company owns a warehouse where they hold the company’s surplus inventory. To manage their stock, the manager and other workers use a Google Spreadsheet. The manager would like to upgrade their system to enhance the functionality of the database. This would allow the manager to make more informed decisions involving inventory. The database will also provide a more comfortable and seamless way of working with the stock. </w:t>
             </w:r>
           </w:p>
         </w:tc>
@@ -4121,23 +4077,7 @@
                 <w:sz w:val="20"/>
                 <w:szCs w:val="20"/>
               </w:rPr>
-              <w:t xml:space="preserve">The new application will allow the manager of </w:t>
-            </w:r>
-            <w:proofErr w:type="spellStart"/>
-            <w:r>
-              <w:rPr>
-                <w:sz w:val="20"/>
-                <w:szCs w:val="20"/>
-              </w:rPr>
-              <w:t>Greenpoint</w:t>
-            </w:r>
-            <w:proofErr w:type="spellEnd"/>
-            <w:r>
-              <w:rPr>
-                <w:sz w:val="20"/>
-                <w:szCs w:val="20"/>
-              </w:rPr>
-              <w:t xml:space="preserve"> Wine and Liquors faster and more efficient data entry and retrieval. </w:t>
+              <w:t xml:space="preserve">The new application will allow the manager of Greenpoint Wine and Liquors faster and more efficient data entry and retrieval. </w:t>
             </w:r>
           </w:p>
           <w:p>
@@ -4154,8 +4094,8 @@
                 <w:szCs w:val="20"/>
               </w:rPr>
             </w:pPr>
-            <w:bookmarkStart w:id="0" w:name="h.gjdgxs" w:colFirst="0" w:colLast="0"/>
-            <w:bookmarkEnd w:id="0"/>
+            <w:bookmarkStart w:id="1" w:name="h.gjdgxs" w:colFirst="0" w:colLast="0"/>
+            <w:bookmarkEnd w:id="1"/>
             <w:r>
               <w:rPr>
                 <w:sz w:val="20"/>
@@ -4379,23 +4319,7 @@
                 <w:sz w:val="20"/>
                 <w:szCs w:val="20"/>
               </w:rPr>
-              <w:t xml:space="preserve">Michael Buda, manager of </w:t>
-            </w:r>
-            <w:proofErr w:type="spellStart"/>
-            <w:r>
-              <w:rPr>
-                <w:sz w:val="20"/>
-                <w:szCs w:val="20"/>
-              </w:rPr>
-              <w:t>Greenpoint</w:t>
-            </w:r>
-            <w:proofErr w:type="spellEnd"/>
-            <w:r>
-              <w:rPr>
-                <w:sz w:val="20"/>
-                <w:szCs w:val="20"/>
-              </w:rPr>
-              <w:t xml:space="preserve"> W&amp;L</w:t>
+              <w:t>Michael Buda, manager of Greenpoint W&amp;L</w:t>
             </w:r>
           </w:p>
         </w:tc>
@@ -4938,6 +4862,7 @@
           <w:rFonts w:cs="Times New Roman"/>
           <w:color w:val="1F4E79" w:themeColor="accent1" w:themeShade="80"/>
           <w:sz w:val="28"/>
+          <w:lang w:val="pl-PL"/>
         </w:rPr>
       </w:pPr>
       <w:r>
@@ -4945,6 +4870,7 @@
           <w:rFonts w:cs="Times New Roman"/>
           <w:color w:val="1F4E79" w:themeColor="accent1" w:themeShade="80"/>
           <w:sz w:val="28"/>
+          <w:lang w:val="pl-PL"/>
         </w:rPr>
         <w:t>Gregory Szymanski (gregory.szymanski1@baruchmail.cuny.edu)</w:t>
       </w:r>
@@ -4956,6 +4882,7 @@
           <w:rFonts w:cs="Times New Roman"/>
           <w:color w:val="1F4E79" w:themeColor="accent1" w:themeShade="80"/>
           <w:sz w:val="28"/>
+          <w:lang w:val="pl-PL"/>
         </w:rPr>
       </w:pPr>
     </w:p>
@@ -6474,7 +6401,7 @@
           <w:rFonts w:asciiTheme="minorHAnsi" w:hAnsiTheme="minorHAnsi"/>
         </w:rPr>
       </w:pPr>
-      <w:bookmarkStart w:id="1" w:name="_Toc445504010"/>
+      <w:bookmarkStart w:id="2" w:name="_Toc445504010"/>
       <w:r>
         <w:rPr>
           <w:rFonts w:asciiTheme="minorHAnsi" w:hAnsiTheme="minorHAnsi"/>
@@ -6482,7 +6409,7 @@
         <w:lastRenderedPageBreak/>
         <w:t>Introduction</w:t>
       </w:r>
-      <w:bookmarkEnd w:id="1"/>
+      <w:bookmarkEnd w:id="2"/>
     </w:p>
     <w:p>
       <w:pPr>
@@ -6500,23 +6427,13 @@
         </w:rPr>
         <w:t xml:space="preserve"> </w:t>
       </w:r>
-      <w:proofErr w:type="spellStart"/>
       <w:r>
         <w:rPr>
           <w:rFonts w:eastAsia="Times New Roman" w:cs="Times New Roman"/>
           <w:sz w:val="28"/>
           <w:szCs w:val="28"/>
         </w:rPr>
-        <w:t>Greenpoint</w:t>
-      </w:r>
-      <w:proofErr w:type="spellEnd"/>
-      <w:r>
-        <w:rPr>
-          <w:rFonts w:eastAsia="Times New Roman" w:cs="Times New Roman"/>
-          <w:sz w:val="28"/>
-          <w:szCs w:val="28"/>
-        </w:rPr>
-        <w:t xml:space="preserve"> Wine and Liquors is a family run retail store that specializes in selling a variety of wine and liquors for a discount price. Prices range from $10 to $35 per bottle.  The organization is brick and mortar store that has an accompanying warehouse. The organization is </w:t>
+        <w:t xml:space="preserve">Greenpoint Wine and Liquors is a family run retail store that specializes in selling a variety of wine and liquors for a discount price. Prices range from $10 to $35 per bottle.  The organization is brick and mortar store that has an accompanying warehouse. The organization is </w:t>
       </w:r>
       <w:r>
         <w:rPr>
@@ -6584,43 +6501,7 @@
           <w:sz w:val="28"/>
           <w:szCs w:val="28"/>
         </w:rPr>
-        <w:t xml:space="preserve">Objectives of </w:t>
-      </w:r>
-      <w:proofErr w:type="spellStart"/>
-      <w:r>
-        <w:rPr>
-          <w:rFonts w:eastAsia="Times New Roman" w:cs="Times New Roman"/>
-          <w:sz w:val="28"/>
-          <w:szCs w:val="28"/>
-        </w:rPr>
-        <w:t>Greenpoint</w:t>
-      </w:r>
-      <w:proofErr w:type="spellEnd"/>
-      <w:r>
-        <w:rPr>
-          <w:rFonts w:eastAsia="Times New Roman" w:cs="Times New Roman"/>
-          <w:sz w:val="28"/>
-          <w:szCs w:val="28"/>
-        </w:rPr>
-        <w:t xml:space="preserve"> Wine and Liquors include developing strong relationships with their suppliers to help insure best discount deals and best supplier services obtainable. Maintaining customer loyalty by insuring products are readily available and promote multiple purchases through a loyalty program. The current project expands upon these goals by upgrading their system to enhance the functionality of the database. This would allow the manager to make more informed decisions involving inventory. </w:t>
-      </w:r>
-      <w:proofErr w:type="spellStart"/>
-      <w:r>
-        <w:rPr>
-          <w:rFonts w:eastAsia="Times New Roman" w:cs="Times New Roman"/>
-          <w:sz w:val="28"/>
-          <w:szCs w:val="28"/>
-        </w:rPr>
-        <w:t>Greenpoint’s</w:t>
-      </w:r>
-      <w:proofErr w:type="spellEnd"/>
-      <w:r>
-        <w:rPr>
-          <w:rFonts w:eastAsia="Times New Roman" w:cs="Times New Roman"/>
-          <w:sz w:val="28"/>
-          <w:szCs w:val="28"/>
-        </w:rPr>
-        <w:t xml:space="preserve"> long term goals include extending market penetration beyond the local Brooklyn area by either opening a new store location or potentially through direct catalog sales or website.</w:t>
+        <w:t>Objectives of Greenpoint Wine and Liquors include developing strong relationships with their suppliers to help insure best discount deals and best supplier services obtainable. Maintaining customer loyalty by insuring products are readily available and promote multiple purchases through a loyalty program. The current project expands upon these goals by upgrading their system to enhance the functionality of the database. This would allow the manager to make more informed decisions involving inventory. Greenpoint’s long term goals include extending market penetration beyond the local Brooklyn area by either opening a new store location or potentially through direct catalog sales or website.</w:t>
       </w:r>
     </w:p>
     <w:p>
@@ -6849,14 +6730,14 @@
           <w:rFonts w:asciiTheme="minorHAnsi" w:hAnsiTheme="minorHAnsi"/>
         </w:rPr>
       </w:pPr>
-      <w:bookmarkStart w:id="2" w:name="_Toc445504011"/>
+      <w:bookmarkStart w:id="3" w:name="_Toc445504011"/>
       <w:r>
         <w:rPr>
           <w:rFonts w:asciiTheme="minorHAnsi" w:hAnsiTheme="minorHAnsi"/>
         </w:rPr>
         <w:t>Technical Approach</w:t>
       </w:r>
-      <w:bookmarkEnd w:id="2"/>
+      <w:bookmarkEnd w:id="3"/>
     </w:p>
     <w:p>
       <w:pPr>
@@ -6865,14 +6746,14 @@
           <w:rFonts w:asciiTheme="minorHAnsi" w:hAnsiTheme="minorHAnsi"/>
         </w:rPr>
       </w:pPr>
-      <w:bookmarkStart w:id="3" w:name="_Toc445504012"/>
+      <w:bookmarkStart w:id="4" w:name="_Toc445504012"/>
       <w:r>
         <w:rPr>
           <w:rFonts w:asciiTheme="minorHAnsi" w:hAnsiTheme="minorHAnsi"/>
         </w:rPr>
         <w:t>Project Life Cycle Model:</w:t>
       </w:r>
-      <w:bookmarkEnd w:id="3"/>
+      <w:bookmarkEnd w:id="4"/>
     </w:p>
     <w:p>
       <w:pPr>
@@ -7079,14 +6960,14 @@
           <w:rFonts w:asciiTheme="minorHAnsi" w:hAnsiTheme="minorHAnsi"/>
         </w:rPr>
       </w:pPr>
-      <w:bookmarkStart w:id="4" w:name="_Toc445504013"/>
+      <w:bookmarkStart w:id="5" w:name="_Toc445504013"/>
       <w:r>
         <w:rPr>
           <w:rFonts w:asciiTheme="minorHAnsi" w:hAnsiTheme="minorHAnsi"/>
         </w:rPr>
         <w:t>Tool/Techniques:</w:t>
       </w:r>
-      <w:bookmarkEnd w:id="4"/>
+      <w:bookmarkEnd w:id="5"/>
     </w:p>
     <w:p/>
     <w:p>
@@ -7166,23 +7047,13 @@
           <w:szCs w:val="28"/>
         </w:rPr>
       </w:pPr>
-      <w:proofErr w:type="spellStart"/>
       <w:r>
         <w:rPr>
           <w:color w:val="FF0000"/>
           <w:sz w:val="28"/>
           <w:szCs w:val="28"/>
         </w:rPr>
-        <w:t>Heroku</w:t>
-      </w:r>
-      <w:proofErr w:type="spellEnd"/>
-      <w:r>
-        <w:rPr>
-          <w:color w:val="FF0000"/>
-          <w:sz w:val="28"/>
-          <w:szCs w:val="28"/>
-        </w:rPr>
-        <w:t xml:space="preserve"> Cloud server</w:t>
+        <w:t>Heroku Cloud server</w:t>
       </w:r>
     </w:p>
     <w:p>
@@ -7250,14 +7121,14 @@
           <w:rFonts w:asciiTheme="minorHAnsi" w:hAnsiTheme="minorHAnsi"/>
         </w:rPr>
       </w:pPr>
-      <w:bookmarkStart w:id="5" w:name="_Toc445504014"/>
+      <w:bookmarkStart w:id="6" w:name="_Toc445504014"/>
       <w:r>
         <w:rPr>
           <w:rFonts w:asciiTheme="minorHAnsi" w:hAnsiTheme="minorHAnsi"/>
         </w:rPr>
         <w:t>Subsidiary Plans</w:t>
       </w:r>
-      <w:bookmarkEnd w:id="5"/>
+      <w:bookmarkEnd w:id="6"/>
     </w:p>
     <w:p>
       <w:pPr>
@@ -7266,14 +7137,14 @@
           <w:rFonts w:asciiTheme="minorHAnsi" w:hAnsiTheme="minorHAnsi"/>
         </w:rPr>
       </w:pPr>
-      <w:bookmarkStart w:id="6" w:name="_Toc445504015"/>
+      <w:bookmarkStart w:id="7" w:name="_Toc445504015"/>
       <w:r>
         <w:rPr>
           <w:rFonts w:asciiTheme="minorHAnsi" w:hAnsiTheme="minorHAnsi"/>
         </w:rPr>
         <w:t>Requirements Management Plan</w:t>
       </w:r>
-      <w:bookmarkEnd w:id="6"/>
+      <w:bookmarkEnd w:id="7"/>
     </w:p>
     <w:p>
       <w:pPr>
@@ -7336,7 +7207,7 @@
           <w:rFonts w:asciiTheme="minorHAnsi" w:hAnsiTheme="minorHAnsi"/>
         </w:rPr>
       </w:pPr>
-      <w:bookmarkStart w:id="7" w:name="_Toc445504016"/>
+      <w:bookmarkStart w:id="8" w:name="_Toc445504016"/>
     </w:p>
     <w:p>
       <w:pPr>
@@ -7375,7 +7246,7 @@
         </w:rPr>
         <w:t>Human Resource Management and Staffing Plan</w:t>
       </w:r>
-      <w:bookmarkEnd w:id="7"/>
+      <w:bookmarkEnd w:id="8"/>
     </w:p>
     <w:p>
       <w:pPr>
@@ -7431,14 +7302,14 @@
           <w:rFonts w:asciiTheme="minorHAnsi" w:hAnsiTheme="minorHAnsi"/>
         </w:rPr>
       </w:pPr>
-      <w:bookmarkStart w:id="8" w:name="_Toc445504017"/>
+      <w:bookmarkStart w:id="9" w:name="_Toc445504017"/>
       <w:r>
         <w:rPr>
           <w:rFonts w:asciiTheme="minorHAnsi" w:hAnsiTheme="minorHAnsi"/>
         </w:rPr>
         <w:t>Communications Management Plan</w:t>
       </w:r>
-      <w:bookmarkEnd w:id="8"/>
+      <w:bookmarkEnd w:id="9"/>
     </w:p>
     <w:p>
       <w:pPr>
@@ -7482,25 +7353,7 @@
           <w:sz w:val="28"/>
           <w:szCs w:val="28"/>
         </w:rPr>
-        <w:t xml:space="preserve">We are using Google Drive to share documents between our group so that we know what each person is doing. We are using a group messaging application, </w:t>
-      </w:r>
-      <w:proofErr w:type="spellStart"/>
-      <w:r>
-        <w:rPr>
-          <w:rFonts w:cs="Times New Roman"/>
-          <w:sz w:val="28"/>
-          <w:szCs w:val="28"/>
-        </w:rPr>
-        <w:t>GroupMe</w:t>
-      </w:r>
-      <w:proofErr w:type="spellEnd"/>
-      <w:r>
-        <w:rPr>
-          <w:rFonts w:cs="Times New Roman"/>
-          <w:sz w:val="28"/>
-          <w:szCs w:val="28"/>
-        </w:rPr>
-        <w:t>, to be able to communicate with everyone easily. We are also meeting when necessary to make decisions or see what our next step will be in our project.</w:t>
+        <w:t>We are using Google Drive to share documents between our group so that we know what each person is doing. We are using a group messaging application, GroupMe, to be able to communicate with everyone easily. We are also meeting when necessary to make decisions or see what our next step will be in our project.</w:t>
       </w:r>
     </w:p>
     <w:p>
@@ -7544,26 +7397,8 @@
           <w:sz w:val="28"/>
           <w:szCs w:val="28"/>
         </w:rPr>
-        <w:t xml:space="preserve">With Google Drive and </w:t>
+        <w:t xml:space="preserve">With Google Drive and GroupMe, we are able to communicate with each other any time that any of us have an issue or something that needs to be brought up to the team. We also are able to talk with our group before and after class for any same problems we may have. We will also have weekly or bi-weekly to discuss bigger issues or to see where we are in our project and assign new tasks to each other. </w:t>
       </w:r>
-      <w:proofErr w:type="spellStart"/>
-      <w:r>
-        <w:rPr>
-          <w:rFonts w:cs="Times New Roman"/>
-          <w:sz w:val="28"/>
-          <w:szCs w:val="28"/>
-        </w:rPr>
-        <w:t>GroupMe</w:t>
-      </w:r>
-      <w:proofErr w:type="spellEnd"/>
-      <w:r>
-        <w:rPr>
-          <w:rFonts w:cs="Times New Roman"/>
-          <w:sz w:val="28"/>
-          <w:szCs w:val="28"/>
-        </w:rPr>
-        <w:t xml:space="preserve">, we are able to communicate with each other any time that any of us have an issue or something that needs to be brought up to the team. We also are able to talk with our group before and after class for any same problems we may have. We will also have weekly or bi-weekly to discuss bigger issues or to see where we are in our project and assign new tasks to each other. </w:t>
-      </w:r>
     </w:p>
     <w:p>
       <w:pPr>
@@ -7572,14 +7407,14 @@
           <w:rFonts w:asciiTheme="minorHAnsi" w:eastAsia="Calibri" w:hAnsiTheme="minorHAnsi"/>
         </w:rPr>
       </w:pPr>
-      <w:bookmarkStart w:id="9" w:name="_Toc445504018"/>
+      <w:bookmarkStart w:id="10" w:name="_Toc445504018"/>
       <w:r>
         <w:rPr>
           <w:rFonts w:asciiTheme="minorHAnsi" w:eastAsia="Calibri" w:hAnsiTheme="minorHAnsi"/>
         </w:rPr>
         <w:t>Escalation Process</w:t>
       </w:r>
-      <w:bookmarkEnd w:id="9"/>
+      <w:bookmarkEnd w:id="10"/>
     </w:p>
     <w:p>
       <w:pPr>
@@ -7663,14 +7498,14 @@
           <w:rFonts w:asciiTheme="minorHAnsi" w:eastAsia="Calibri" w:hAnsiTheme="minorHAnsi"/>
         </w:rPr>
       </w:pPr>
-      <w:bookmarkStart w:id="10" w:name="_Toc445504019"/>
+      <w:bookmarkStart w:id="11" w:name="_Toc445504019"/>
       <w:r>
         <w:rPr>
           <w:rFonts w:asciiTheme="minorHAnsi" w:eastAsia="Calibri" w:hAnsiTheme="minorHAnsi"/>
         </w:rPr>
         <w:t>Procurement Management Plan</w:t>
       </w:r>
-      <w:bookmarkEnd w:id="10"/>
+      <w:bookmarkEnd w:id="11"/>
     </w:p>
     <w:p>
       <w:pPr>
@@ -7712,14 +7547,14 @@
           <w:i/>
         </w:rPr>
       </w:pPr>
-      <w:bookmarkStart w:id="11" w:name="_Toc445504020"/>
+      <w:bookmarkStart w:id="12" w:name="_Toc445504020"/>
       <w:r>
         <w:rPr>
           <w:rFonts w:asciiTheme="minorHAnsi" w:eastAsia="Calibri" w:hAnsiTheme="minorHAnsi"/>
         </w:rPr>
         <w:t>Stakeholder Management Plan:</w:t>
       </w:r>
-      <w:bookmarkEnd w:id="11"/>
+      <w:bookmarkEnd w:id="12"/>
     </w:p>
     <w:tbl>
       <w:tblPr>
@@ -8629,6 +8464,7 @@
         <w:rPr>
           <w:rFonts w:ascii="Times New Roman" w:hAnsi="Times New Roman" w:cs="Times New Roman"/>
           <w:sz w:val="28"/>
+          <w:lang w:val="pl-PL"/>
         </w:rPr>
       </w:pPr>
       <w:r>
@@ -8636,22 +8472,16 @@
           <w:color w:val="1F4E79" w:themeColor="accent1" w:themeShade="80"/>
           <w:sz w:val="32"/>
           <w:szCs w:val="32"/>
-        </w:rPr>
-        <w:t>Gregory Szymanski</w:t>
+          <w:lang w:val="pl-PL"/>
+        </w:rPr>
+        <w:t xml:space="preserve">Gregory Szymanski </w:t>
       </w:r>
       <w:r>
         <w:rPr>
-          <w:color w:val="1F4E79" w:themeColor="accent1" w:themeShade="80"/>
-          <w:sz w:val="32"/>
-          <w:szCs w:val="32"/>
-        </w:rPr>
-        <w:t xml:space="preserve"> </w:t>
-      </w:r>
-      <w:r>
-        <w:rPr>
           <w:rFonts w:ascii="Times New Roman" w:hAnsi="Times New Roman" w:cs="Times New Roman"/>
           <w:color w:val="1F4E79" w:themeColor="accent1" w:themeShade="80"/>
           <w:sz w:val="28"/>
+          <w:lang w:val="pl-PL"/>
         </w:rPr>
         <w:t>(</w:t>
       </w:r>
@@ -8662,6 +8492,7 @@
             <w:rFonts w:ascii="Times New Roman" w:hAnsi="Times New Roman" w:cs="Times New Roman"/>
             <w:color w:val="auto"/>
             <w:sz w:val="28"/>
+            <w:lang w:val="pl-PL"/>
           </w:rPr>
           <w:t>gregory.szymanski1@baruchmail.cuny.edu</w:t>
         </w:r>
@@ -8671,6 +8502,7 @@
           <w:rFonts w:ascii="Times New Roman" w:hAnsi="Times New Roman" w:cs="Times New Roman"/>
           <w:color w:val="1F4E79" w:themeColor="accent1" w:themeShade="80"/>
           <w:sz w:val="28"/>
+          <w:lang w:val="pl-PL"/>
         </w:rPr>
         <w:t>)</w:t>
       </w:r>
@@ -8681,6 +8513,7 @@
         <w:rPr>
           <w:rFonts w:ascii="Times New Roman" w:hAnsi="Times New Roman" w:cs="Times New Roman"/>
           <w:sz w:val="28"/>
+          <w:lang w:val="pl-PL"/>
         </w:rPr>
       </w:pPr>
     </w:p>
@@ -9994,7 +9827,7 @@
           <w:szCs w:val="28"/>
         </w:rPr>
       </w:pPr>
-      <w:bookmarkStart w:id="12" w:name="_Toc446535643"/>
+      <w:bookmarkStart w:id="13" w:name="_Toc446535643"/>
       <w:r>
         <w:rPr>
           <w:rFonts w:ascii="Times New Roman" w:eastAsia="Times New Roman" w:hAnsi="Times New Roman" w:cs="Times New Roman"/>
@@ -10004,7 +9837,7 @@
         <w:lastRenderedPageBreak/>
         <w:t>Document Information</w:t>
       </w:r>
-      <w:bookmarkEnd w:id="12"/>
+      <w:bookmarkEnd w:id="13"/>
     </w:p>
     <w:p>
       <w:pPr>
@@ -11063,11 +10896,11 @@
       <w:pPr>
         <w:pStyle w:val="Heading1"/>
       </w:pPr>
-      <w:bookmarkStart w:id="13" w:name="_Toc446535644"/>
+      <w:bookmarkStart w:id="14" w:name="_Toc446535644"/>
       <w:r>
         <w:t>Executive Summary</w:t>
       </w:r>
-      <w:bookmarkEnd w:id="13"/>
+      <w:bookmarkEnd w:id="14"/>
       <w:r>
         <w:t xml:space="preserve"> </w:t>
       </w:r>
@@ -11082,23 +10915,13 @@
           <w:szCs w:val="28"/>
         </w:rPr>
       </w:pPr>
-      <w:proofErr w:type="spellStart"/>
       <w:r>
         <w:rPr>
           <w:rFonts w:eastAsia="Times New Roman" w:cs="Times New Roman"/>
           <w:sz w:val="28"/>
           <w:szCs w:val="28"/>
         </w:rPr>
-        <w:t>Greenpoint</w:t>
-      </w:r>
-      <w:proofErr w:type="spellEnd"/>
-      <w:r>
-        <w:rPr>
-          <w:rFonts w:eastAsia="Times New Roman" w:cs="Times New Roman"/>
-          <w:sz w:val="28"/>
-          <w:szCs w:val="28"/>
-        </w:rPr>
-        <w:t xml:space="preserve"> Wine &amp;</w:t>
+        <w:t>Greenpoint Wine &amp;</w:t>
       </w:r>
       <w:r>
         <w:rPr>
@@ -11106,25 +10929,7 @@
           <w:sz w:val="28"/>
           <w:szCs w:val="28"/>
         </w:rPr>
-        <w:t xml:space="preserve"> Liquors has undergone the decision to change their inventory management system for a variety of reasons. Currently, </w:t>
-      </w:r>
-      <w:proofErr w:type="spellStart"/>
-      <w:r>
-        <w:rPr>
-          <w:rFonts w:eastAsia="Times New Roman" w:cs="Times New Roman"/>
-          <w:sz w:val="28"/>
-          <w:szCs w:val="28"/>
-        </w:rPr>
-        <w:t>Greenpoint</w:t>
-      </w:r>
-      <w:proofErr w:type="spellEnd"/>
-      <w:r>
-        <w:rPr>
-          <w:rFonts w:eastAsia="Times New Roman" w:cs="Times New Roman"/>
-          <w:sz w:val="28"/>
-          <w:szCs w:val="28"/>
-        </w:rPr>
-        <w:t xml:space="preserve"> Wine and Liquors is using invoice documents from distributors as the main source of information to populate thei</w:t>
+        <w:t xml:space="preserve"> Liquors has undergone the decision to change their inventory management system for a variety of reasons. Currently, Greenpoint Wine and Liquors is using invoice documents from distributors as the main source of information to populate thei</w:t>
       </w:r>
       <w:r>
         <w:rPr>
@@ -11203,24 +11008,7 @@
           <w:szCs w:val="28"/>
         </w:rPr>
         <w:tab/>
-      </w:r>
-      <w:proofErr w:type="spellStart"/>
-      <w:r>
-        <w:rPr>
-          <w:rFonts w:eastAsia="Times New Roman" w:cs="Times New Roman"/>
-          <w:sz w:val="28"/>
-          <w:szCs w:val="28"/>
-        </w:rPr>
-        <w:t>Greenpoint</w:t>
-      </w:r>
-      <w:proofErr w:type="spellEnd"/>
-      <w:r>
-        <w:rPr>
-          <w:rFonts w:eastAsia="Times New Roman" w:cs="Times New Roman"/>
-          <w:sz w:val="28"/>
-          <w:szCs w:val="28"/>
-        </w:rPr>
-        <w:t xml:space="preserve"> Wine &amp;</w:t>
+        <w:t>Greenpoint Wine &amp;</w:t>
       </w:r>
       <w:r>
         <w:rPr>
@@ -11261,11 +11049,11 @@
       <w:pPr>
         <w:pStyle w:val="Heading1"/>
       </w:pPr>
-      <w:bookmarkStart w:id="14" w:name="_Toc446535645"/>
+      <w:bookmarkStart w:id="15" w:name="_Toc446535645"/>
       <w:r>
         <w:t>Requirements</w:t>
       </w:r>
-      <w:bookmarkEnd w:id="14"/>
+      <w:bookmarkEnd w:id="15"/>
     </w:p>
     <w:p>
       <w:pPr>
@@ -11453,11 +11241,11 @@
       <w:pPr>
         <w:pStyle w:val="Heading1"/>
       </w:pPr>
-      <w:bookmarkStart w:id="15" w:name="_Toc446535646"/>
+      <w:bookmarkStart w:id="16" w:name="_Toc446535646"/>
       <w:r>
         <w:t>Use Case Model</w:t>
       </w:r>
-      <w:bookmarkEnd w:id="15"/>
+      <w:bookmarkEnd w:id="16"/>
     </w:p>
     <w:p>
       <w:pPr>
@@ -11471,11 +11259,11 @@
       <w:pPr>
         <w:pStyle w:val="Heading2"/>
       </w:pPr>
-      <w:bookmarkStart w:id="16" w:name="_Toc446535647"/>
+      <w:bookmarkStart w:id="17" w:name="_Toc446535647"/>
       <w:r>
         <w:t>List of Use Cases and their codes:</w:t>
       </w:r>
-      <w:bookmarkEnd w:id="16"/>
+      <w:bookmarkEnd w:id="17"/>
       <w:r>
         <w:t xml:space="preserve"> </w:t>
       </w:r>
@@ -11871,7 +11659,7 @@
           <w:rFonts w:eastAsia="Times New Roman"/>
         </w:rPr>
       </w:pPr>
-      <w:bookmarkStart w:id="17" w:name="_Toc446535648"/>
+      <w:bookmarkStart w:id="18" w:name="_Toc446535648"/>
       <w:r>
         <w:rPr>
           <w:rFonts w:eastAsia="Times New Roman"/>
@@ -11879,7 +11667,7 @@
         <w:lastRenderedPageBreak/>
         <w:t>Requirements Traceability Matrix</w:t>
       </w:r>
-      <w:bookmarkEnd w:id="17"/>
+      <w:bookmarkEnd w:id="18"/>
     </w:p>
     <w:p>
       <w:pPr>
@@ -14571,11 +14359,11 @@
       <w:pPr>
         <w:pStyle w:val="Heading1"/>
       </w:pPr>
-      <w:bookmarkStart w:id="18" w:name="_Toc446535649"/>
+      <w:bookmarkStart w:id="19" w:name="_Toc446535649"/>
       <w:r>
         <w:t>Class Diagram Modeling</w:t>
       </w:r>
-      <w:bookmarkEnd w:id="18"/>
+      <w:bookmarkEnd w:id="19"/>
       <w:r>
         <w:t xml:space="preserve"> </w:t>
       </w:r>
@@ -14712,11 +14500,11 @@
       <w:pPr>
         <w:pStyle w:val="Heading1"/>
       </w:pPr>
-      <w:bookmarkStart w:id="19" w:name="_Toc446535650"/>
+      <w:bookmarkStart w:id="20" w:name="_Toc446535650"/>
       <w:r>
         <w:t>Activity Diagram</w:t>
       </w:r>
-      <w:bookmarkEnd w:id="19"/>
+      <w:bookmarkEnd w:id="20"/>
     </w:p>
     <w:p>
       <w:pPr>
@@ -14808,11 +14596,11 @@
       <w:r>
         <w:t xml:space="preserve"> </w:t>
       </w:r>
-      <w:bookmarkStart w:id="20" w:name="_Toc446535651"/>
+      <w:bookmarkStart w:id="21" w:name="_Toc446535651"/>
       <w:r>
         <w:t>Sequence Diagram</w:t>
       </w:r>
-      <w:bookmarkEnd w:id="20"/>
+      <w:bookmarkEnd w:id="21"/>
     </w:p>
     <w:p/>
     <w:p>
@@ -14886,11 +14674,11 @@
       <w:pPr>
         <w:pStyle w:val="Heading1"/>
       </w:pPr>
-      <w:bookmarkStart w:id="21" w:name="_Toc446535652"/>
+      <w:bookmarkStart w:id="22" w:name="_Toc446535652"/>
       <w:r>
         <w:t>Database Model</w:t>
       </w:r>
-      <w:bookmarkEnd w:id="21"/>
+      <w:bookmarkEnd w:id="22"/>
     </w:p>
     <w:p>
       <w:r>
@@ -14949,7 +14737,7 @@
           <w:szCs w:val="32"/>
         </w:rPr>
       </w:pPr>
-      <w:bookmarkStart w:id="22" w:name="_Toc446535653"/>
+      <w:bookmarkStart w:id="23" w:name="_Toc446535653"/>
       <w:r>
         <w:rPr>
           <w:sz w:val="32"/>
@@ -14958,7 +14746,7 @@
         <w:lastRenderedPageBreak/>
         <w:t>Data Dictionary</w:t>
       </w:r>
-      <w:bookmarkEnd w:id="22"/>
+      <w:bookmarkEnd w:id="23"/>
     </w:p>
     <w:p>
       <w:pPr>
@@ -20558,7 +20346,6 @@
                 <w:szCs w:val="28"/>
               </w:rPr>
             </w:pPr>
-            <w:proofErr w:type="spellStart"/>
             <w:r>
               <w:rPr>
                 <w:sz w:val="28"/>
@@ -20566,7 +20353,6 @@
               </w:rPr>
               <w:t>FirstName</w:t>
             </w:r>
-            <w:proofErr w:type="spellEnd"/>
           </w:p>
         </w:tc>
         <w:tc>
@@ -20895,11 +20681,11 @@
       <w:pPr>
         <w:pStyle w:val="Heading1"/>
       </w:pPr>
-      <w:bookmarkStart w:id="23" w:name="_Toc446535654"/>
+      <w:bookmarkStart w:id="24" w:name="_Toc446535654"/>
       <w:r>
         <w:t>Test List</w:t>
       </w:r>
-      <w:bookmarkEnd w:id="23"/>
+      <w:bookmarkEnd w:id="24"/>
     </w:p>
     <w:p/>
     <w:tbl>
@@ -22276,6 +22062,7 @@
           <w:color w:val="1F4E79" w:themeColor="accent1" w:themeShade="80"/>
           <w:sz w:val="32"/>
           <w:szCs w:val="32"/>
+          <w:lang w:val="pl-PL"/>
         </w:rPr>
       </w:pPr>
       <w:r>
@@ -22284,6 +22071,7 @@
           <w:color w:val="1F4E79" w:themeColor="accent1" w:themeShade="80"/>
           <w:sz w:val="32"/>
           <w:szCs w:val="32"/>
+          <w:lang w:val="pl-PL"/>
         </w:rPr>
         <w:t>Gregory Szymanski (gregory.szymanski1@baruchmail.cuny.edu)</w:t>
       </w:r>
@@ -22295,6 +22083,7 @@
           <w:rFonts w:eastAsia="Arial Unicode MS" w:cs="Arial Unicode MS"/>
           <w:sz w:val="32"/>
           <w:szCs w:val="32"/>
+          <w:lang w:val="pl-PL"/>
         </w:rPr>
       </w:pPr>
     </w:p>
@@ -25899,23 +25688,7 @@
           <w:sz w:val="24"/>
           <w:szCs w:val="24"/>
         </w:rPr>
-        <w:t xml:space="preserve">*Response times depending on whether the issue affects the whole network (ex: server down) or </w:t>
-      </w:r>
-      <w:proofErr w:type="gramStart"/>
-      <w:r>
-        <w:rPr>
-          <w:sz w:val="24"/>
-          <w:szCs w:val="24"/>
-        </w:rPr>
-        <w:t>a single user/ high risk problems</w:t>
-      </w:r>
-      <w:proofErr w:type="gramEnd"/>
-      <w:r>
-        <w:rPr>
-          <w:sz w:val="24"/>
-          <w:szCs w:val="24"/>
-        </w:rPr>
-        <w:t xml:space="preserve"> would be pushed forward.</w:t>
+        <w:t>*Response times depending on whether the issue affects the whole network (ex: server down) or a single user/ high risk problems would be pushed forward.</w:t>
       </w:r>
     </w:p>
     <w:tbl>
@@ -27515,14 +27288,7 @@
                 <w:sz w:val="20"/>
                 <w:szCs w:val="20"/>
               </w:rPr>
-              <w:t>A front-end menu interface</w:t>
-            </w:r>
-            <w:r>
-              <w:rPr>
-                <w:sz w:val="20"/>
-                <w:szCs w:val="20"/>
-              </w:rPr>
-              <w:t>.</w:t>
+              <w:t>A front-end menu interface.</w:t>
             </w:r>
           </w:p>
           <w:p>
@@ -27546,14 +27312,7 @@
                 <w:sz w:val="20"/>
                 <w:szCs w:val="20"/>
               </w:rPr>
-              <w:t>Forms for data entry and capture</w:t>
-            </w:r>
-            <w:r>
-              <w:rPr>
-                <w:sz w:val="20"/>
-                <w:szCs w:val="20"/>
-              </w:rPr>
-              <w:t>.</w:t>
+              <w:t>Forms for data entry and capture.</w:t>
             </w:r>
           </w:p>
           <w:p>
@@ -27621,14 +27380,7 @@
                 <w:sz w:val="20"/>
                 <w:szCs w:val="20"/>
               </w:rPr>
-              <w:t>Reports presenting inventory levels</w:t>
-            </w:r>
-            <w:r>
-              <w:rPr>
-                <w:sz w:val="20"/>
-                <w:szCs w:val="20"/>
-              </w:rPr>
-              <w:t>.</w:t>
+              <w:t>Reports presenting inventory levels.</w:t>
             </w:r>
           </w:p>
           <w:p>
@@ -27652,14 +27404,7 @@
                 <w:sz w:val="20"/>
                 <w:szCs w:val="20"/>
               </w:rPr>
-              <w:t>Reports presenting historical data</w:t>
-            </w:r>
-            <w:r>
-              <w:rPr>
-                <w:sz w:val="20"/>
-                <w:szCs w:val="20"/>
-              </w:rPr>
-              <w:t>.</w:t>
+              <w:t>Reports presenting historical data.</w:t>
             </w:r>
           </w:p>
           <w:p>
@@ -28838,17 +28583,11 @@
               <w:t xml:space="preserve"> good.</w:t>
             </w:r>
             <w:r>
-              <w:t xml:space="preserve"> </w:t>
-            </w:r>
-            <w:r>
-              <w:t xml:space="preserve">The team was always able to divide the work accordingly. This allowed the group to deliver documentation and other important parts of the project on time. </w:t>
+              <w:t xml:space="preserve"> The team was always able to divide the work accordingly. This allowed the group to deliver documentation and other important parts of the project on time. </w:t>
             </w:r>
           </w:p>
           <w:p/>
-          <w:p>
-            <w:bookmarkStart w:id="24" w:name="_GoBack"/>
-            <w:bookmarkEnd w:id="24"/>
-          </w:p>
+          <w:p/>
         </w:tc>
       </w:tr>
     </w:tbl>
@@ -28865,7 +28604,7 @@
 </file>
 
 <file path=word/numbering.xml><?xml version="1.0" encoding="utf-8"?>
-<w:numbering xmlns:wpc="http://schemas.microsoft.com/office/word/2010/wordprocessingCanvas" xmlns:cx="http://schemas.microsoft.com/office/drawing/2014/chartex" xmlns:cx1="http://schemas.microsoft.com/office/drawing/2015/9/8/chartex" xmlns:cx2="http://schemas.microsoft.com/office/drawing/2015/10/21/chartex" xmlns:mc="http://schemas.openxmlformats.org/markup-compatibility/2006" xmlns:o="urn:schemas-microsoft-com:office:office" xmlns:r="http://schemas.openxmlformats.org/officeDocument/2006/relationships" xmlns:m="http://schemas.openxmlformats.org/officeDocument/2006/math" xmlns:v="urn:schemas-microsoft-com:vml" xmlns:wp14="http://schemas.microsoft.com/office/word/2010/wordprocessingDrawing" xmlns:wp="http://schemas.openxmlformats.org/drawingml/2006/wordprocessingDrawing" xmlns:w10="urn:schemas-microsoft-com:office:word" xmlns:w="http://schemas.openxmlformats.org/wordprocessingml/2006/main" xmlns:w14="http://schemas.microsoft.com/office/word/2010/wordml" xmlns:w15="http://schemas.microsoft.com/office/word/2012/wordml" xmlns:w16se="http://schemas.microsoft.com/office/word/2015/wordml/symex" xmlns:wpg="http://schemas.microsoft.com/office/word/2010/wordprocessingGroup" xmlns:wpi="http://schemas.microsoft.com/office/word/2010/wordprocessingInk" xmlns:wne="http://schemas.microsoft.com/office/word/2006/wordml" xmlns:wps="http://schemas.microsoft.com/office/word/2010/wordprocessingShape" mc:Ignorable="w14 w15 w16se wp14">
+<w:numbering xmlns:wpc="http://schemas.microsoft.com/office/word/2010/wordprocessingCanvas" xmlns:cx="http://schemas.microsoft.com/office/drawing/2014/chartex" xmlns:cx1="http://schemas.microsoft.com/office/drawing/2015/9/8/chartex" xmlns:cx2="http://schemas.microsoft.com/office/drawing/2015/10/21/chartex" xmlns:cx3="http://schemas.microsoft.com/office/drawing/2016/5/9/chartex" xmlns:cx4="http://schemas.microsoft.com/office/drawing/2016/5/10/chartex" xmlns:cx5="http://schemas.microsoft.com/office/drawing/2016/5/11/chartex" xmlns:cx6="http://schemas.microsoft.com/office/drawing/2016/5/12/chartex" xmlns:cx7="http://schemas.microsoft.com/office/drawing/2016/5/13/chartex" xmlns:cx8="http://schemas.microsoft.com/office/drawing/2016/5/14/chartex" xmlns:mc="http://schemas.openxmlformats.org/markup-compatibility/2006" xmlns:aink="http://schemas.microsoft.com/office/drawing/2016/ink" xmlns:o="urn:schemas-microsoft-com:office:office" xmlns:r="http://schemas.openxmlformats.org/officeDocument/2006/relationships" xmlns:m="http://schemas.openxmlformats.org/officeDocument/2006/math" xmlns:v="urn:schemas-microsoft-com:vml" xmlns:wp14="http://schemas.microsoft.com/office/word/2010/wordprocessingDrawing" xmlns:wp="http://schemas.openxmlformats.org/drawingml/2006/wordprocessingDrawing" xmlns:w10="urn:schemas-microsoft-com:office:word" xmlns:w="http://schemas.openxmlformats.org/wordprocessingml/2006/main" xmlns:w14="http://schemas.microsoft.com/office/word/2010/wordml" xmlns:w15="http://schemas.microsoft.com/office/word/2012/wordml" xmlns:w16se="http://schemas.microsoft.com/office/word/2015/wordml/symex" xmlns:wpg="http://schemas.microsoft.com/office/word/2010/wordprocessingGroup" xmlns:wpi="http://schemas.microsoft.com/office/word/2010/wordprocessingInk" xmlns:wne="http://schemas.microsoft.com/office/word/2006/wordml" xmlns:wps="http://schemas.microsoft.com/office/word/2010/wordprocessingShape" mc:Ignorable="w14 w15 w16se wp14">
   <w:abstractNum w:abstractNumId="0" w15:restartNumberingAfterBreak="0">
     <w:nsid w:val="01D73D86"/>
     <w:multiLevelType w:val="hybridMultilevel"/>
@@ -30649,7 +30388,7 @@
       </w:pPr>
     </w:pPrDefault>
   </w:docDefaults>
-  <w:latentStyles w:defLockedState="0" w:defUIPriority="99" w:defSemiHidden="0" w:defUnhideWhenUsed="0" w:defQFormat="0" w:count="372">
+  <w:latentStyles w:defLockedState="0" w:defUIPriority="99" w:defSemiHidden="0" w:defUnhideWhenUsed="0" w:defQFormat="0" w:count="374">
     <w:lsdException w:name="Normal" w:uiPriority="0" w:qFormat="1"/>
     <w:lsdException w:name="heading 1" w:uiPriority="9" w:qFormat="1"/>
     <w:lsdException w:name="heading 2" w:semiHidden="1" w:uiPriority="9" w:unhideWhenUsed="1" w:qFormat="1"/>
@@ -30755,7 +30494,6 @@
     <w:lsdException w:name="HTML Sample" w:semiHidden="1" w:unhideWhenUsed="1"/>
     <w:lsdException w:name="HTML Typewriter" w:semiHidden="1" w:unhideWhenUsed="1"/>
     <w:lsdException w:name="HTML Variable" w:semiHidden="1" w:unhideWhenUsed="1"/>
-    <w:lsdException w:name="Normal Table" w:semiHidden="1" w:unhideWhenUsed="1"/>
     <w:lsdException w:name="annotation subject" w:semiHidden="1" w:unhideWhenUsed="1"/>
     <w:lsdException w:name="No List" w:semiHidden="1" w:unhideWhenUsed="1"/>
     <w:lsdException w:name="Outline List 1" w:semiHidden="1" w:unhideWhenUsed="1"/>
@@ -30801,11 +30539,9 @@
     <w:lsdException w:name="Table Subtle 1" w:semiHidden="1" w:unhideWhenUsed="1"/>
     <w:lsdException w:name="Table Subtle 2" w:semiHidden="1" w:unhideWhenUsed="1"/>
     <w:lsdException w:name="Table Web 1" w:semiHidden="1" w:unhideWhenUsed="1"/>
-    <w:lsdException w:name="Table Web 2" w:semiHidden="1" w:unhideWhenUsed="1"/>
     <w:lsdException w:name="Table Web 3" w:semiHidden="1" w:unhideWhenUsed="1"/>
     <w:lsdException w:name="Balloon Text" w:semiHidden="1" w:unhideWhenUsed="1"/>
     <w:lsdException w:name="Table Grid" w:uiPriority="39"/>
-    <w:lsdException w:name="Table Theme" w:semiHidden="1" w:unhideWhenUsed="1"/>
     <w:lsdException w:name="Placeholder Text" w:semiHidden="1"/>
     <w:lsdException w:name="No Spacing" w:uiPriority="1" w:qFormat="1"/>
     <w:lsdException w:name="Light Shading" w:uiPriority="60"/>
@@ -31022,6 +30758,8 @@
     <w:lsdException w:name="List Table 6 Colorful Accent 6" w:uiPriority="51"/>
     <w:lsdException w:name="List Table 7 Colorful Accent 6" w:uiPriority="52"/>
     <w:lsdException w:name="Mention" w:semiHidden="1" w:unhideWhenUsed="1"/>
+    <w:lsdException w:name="Smart Hyperlink" w:semiHidden="1" w:unhideWhenUsed="1"/>
+    <w:lsdException w:name="Hashtag" w:semiHidden="1" w:unhideWhenUsed="1"/>
   </w:latentStyles>
   <w:style w:type="paragraph" w:default="1" w:styleId="Normal">
     <w:name w:val="Normal"/>
@@ -32274,22 +32012,22 @@
     </dgm:pt>
   </dgm:ptLst>
   <dgm:cxnLst>
+    <dgm:cxn modelId="{54EB9600-48B7-4E08-88A0-52C373A82B3F}" type="presOf" srcId="{A46A4CD5-8B66-43B3-AA1E-614298782CB3}" destId="{2E58B9EE-B004-441E-AFDA-1075EF109CA3}" srcOrd="1" destOrd="0" presId="urn:microsoft.com/office/officeart/2005/8/layout/orgChart1"/>
+    <dgm:cxn modelId="{AA7F3210-DEFF-4B35-B520-D6A1EF12100F}" srcId="{0C254CC9-3C6F-45A2-8B79-5C3C1829BFAA}" destId="{A46A4CD5-8B66-43B3-AA1E-614298782CB3}" srcOrd="0" destOrd="0" parTransId="{575E8B36-C213-4309-8C88-923DB668A787}" sibTransId="{00A5D862-AC31-46AA-9586-C8C5686F6D0C}"/>
+    <dgm:cxn modelId="{AA891012-54B5-4365-AE21-BD65FA1C0E33}" type="presOf" srcId="{41C45F42-7D81-4D93-8D5F-BF95B21D0979}" destId="{3D78412F-91C9-4913-9606-3BB65EA0CB96}" srcOrd="0" destOrd="0" presId="urn:microsoft.com/office/officeart/2005/8/layout/orgChart1"/>
     <dgm:cxn modelId="{2FB5E016-4AD1-4D75-9273-D28321164F01}" type="presOf" srcId="{DBE06EAC-E36F-4584-8F3D-5F84153AE046}" destId="{60E84AAF-22AE-4F37-B943-E619AE4C2DDE}" srcOrd="0" destOrd="0" presId="urn:microsoft.com/office/officeart/2005/8/layout/orgChart1"/>
+    <dgm:cxn modelId="{82EFC269-BE9C-4972-B997-FE4AE17FA231}" type="presOf" srcId="{2CF38B99-06C4-4C0E-85B2-20C006B5EAE8}" destId="{810DAA44-5EC2-45C5-985A-6826FABCE7E7}" srcOrd="0" destOrd="0" presId="urn:microsoft.com/office/officeart/2005/8/layout/orgChart1"/>
+    <dgm:cxn modelId="{B56FDE6F-C196-41D6-B290-024CD4F6B75C}" type="presOf" srcId="{0C254CC9-3C6F-45A2-8B79-5C3C1829BFAA}" destId="{49A9F82B-05B1-4ABE-A49D-C28AB5E6ED56}" srcOrd="0" destOrd="0" presId="urn:microsoft.com/office/officeart/2005/8/layout/orgChart1"/>
     <dgm:cxn modelId="{BE214B51-CF93-47A1-908A-67A69835CCA2}" type="presOf" srcId="{DBE06EAC-E36F-4584-8F3D-5F84153AE046}" destId="{28F107E2-94DA-4F15-BEFF-2B1E08D87F0D}" srcOrd="1" destOrd="0" presId="urn:microsoft.com/office/officeart/2005/8/layout/orgChart1"/>
-    <dgm:cxn modelId="{578DE1CC-8FB1-40E4-95F8-6D438A238AE0}" type="presOf" srcId="{6FBF4F37-9BFD-4298-8C76-DFFFA757FC2B}" destId="{5AA96C4B-4B61-4AA5-B112-63F62F1357C5}" srcOrd="0" destOrd="0" presId="urn:microsoft.com/office/officeart/2005/8/layout/orgChart1"/>
-    <dgm:cxn modelId="{82EFC269-BE9C-4972-B997-FE4AE17FA231}" type="presOf" srcId="{2CF38B99-06C4-4C0E-85B2-20C006B5EAE8}" destId="{810DAA44-5EC2-45C5-985A-6826FABCE7E7}" srcOrd="0" destOrd="0" presId="urn:microsoft.com/office/officeart/2005/8/layout/orgChart1"/>
-    <dgm:cxn modelId="{471242FF-8578-403E-9536-6A32BC5CB63B}" type="presOf" srcId="{8BD6619B-97F5-4054-BB98-259564A88CD2}" destId="{60E0295B-6CA7-4BE0-963F-DEE5BA6B7D7C}" srcOrd="1" destOrd="0" presId="urn:microsoft.com/office/officeart/2005/8/layout/orgChart1"/>
-    <dgm:cxn modelId="{54EB9600-48B7-4E08-88A0-52C373A82B3F}" type="presOf" srcId="{A46A4CD5-8B66-43B3-AA1E-614298782CB3}" destId="{2E58B9EE-B004-441E-AFDA-1075EF109CA3}" srcOrd="1" destOrd="0" presId="urn:microsoft.com/office/officeart/2005/8/layout/orgChart1"/>
-    <dgm:cxn modelId="{62EA749E-4213-41E9-AFA7-93A65B68592A}" srcId="{DBE06EAC-E36F-4584-8F3D-5F84153AE046}" destId="{8BD6619B-97F5-4054-BB98-259564A88CD2}" srcOrd="1" destOrd="0" parTransId="{6FBF4F37-9BFD-4298-8C76-DFFFA757FC2B}" sibTransId="{31665751-1165-45CE-A7B8-2BAD80F61BD8}"/>
-    <dgm:cxn modelId="{B56FDE6F-C196-41D6-B290-024CD4F6B75C}" type="presOf" srcId="{0C254CC9-3C6F-45A2-8B79-5C3C1829BFAA}" destId="{49A9F82B-05B1-4ABE-A49D-C28AB5E6ED56}" srcOrd="0" destOrd="0" presId="urn:microsoft.com/office/officeart/2005/8/layout/orgChart1"/>
-    <dgm:cxn modelId="{AA891012-54B5-4365-AE21-BD65FA1C0E33}" type="presOf" srcId="{41C45F42-7D81-4D93-8D5F-BF95B21D0979}" destId="{3D78412F-91C9-4913-9606-3BB65EA0CB96}" srcOrd="0" destOrd="0" presId="urn:microsoft.com/office/officeart/2005/8/layout/orgChart1"/>
-    <dgm:cxn modelId="{99C493EE-F792-4E49-9E59-30359081845E}" type="presOf" srcId="{8BD6619B-97F5-4054-BB98-259564A88CD2}" destId="{7713B1EC-456B-4C52-B1B9-A26BC2494673}" srcOrd="0" destOrd="0" presId="urn:microsoft.com/office/officeart/2005/8/layout/orgChart1"/>
-    <dgm:cxn modelId="{FB0B49D0-CD3C-4AE1-9384-846564825B13}" type="presOf" srcId="{2CF38B99-06C4-4C0E-85B2-20C006B5EAE8}" destId="{4BC44244-F61A-432A-8A24-EFD841E12567}" srcOrd="1" destOrd="0" presId="urn:microsoft.com/office/officeart/2005/8/layout/orgChart1"/>
     <dgm:cxn modelId="{A40CC77A-0DD9-400E-AC02-9B96C381F755}" type="presOf" srcId="{1DC6B9EA-5BBE-4626-982B-B5716797AC9F}" destId="{9B2BF810-C8B2-4E91-B422-DD79C4A3B451}" srcOrd="0" destOrd="0" presId="urn:microsoft.com/office/officeart/2005/8/layout/orgChart1"/>
-    <dgm:cxn modelId="{AA7F3210-DEFF-4B35-B520-D6A1EF12100F}" srcId="{0C254CC9-3C6F-45A2-8B79-5C3C1829BFAA}" destId="{A46A4CD5-8B66-43B3-AA1E-614298782CB3}" srcOrd="0" destOrd="0" parTransId="{575E8B36-C213-4309-8C88-923DB668A787}" sibTransId="{00A5D862-AC31-46AA-9586-C8C5686F6D0C}"/>
+    <dgm:cxn modelId="{32E0F487-AB07-463A-B74E-42700B6F9434}" srcId="{DBE06EAC-E36F-4584-8F3D-5F84153AE046}" destId="{2CF38B99-06C4-4C0E-85B2-20C006B5EAE8}" srcOrd="0" destOrd="0" parTransId="{1DC6B9EA-5BBE-4626-982B-B5716797AC9F}" sibTransId="{2C817F86-2114-4D41-8AEC-F8306536C268}"/>
     <dgm:cxn modelId="{F2C2B48B-BF6F-4866-8E3C-02C9445ADC4C}" srcId="{A46A4CD5-8B66-43B3-AA1E-614298782CB3}" destId="{DBE06EAC-E36F-4584-8F3D-5F84153AE046}" srcOrd="0" destOrd="0" parTransId="{41C45F42-7D81-4D93-8D5F-BF95B21D0979}" sibTransId="{99D66261-C529-43CC-ABD3-577159DA2E32}"/>
     <dgm:cxn modelId="{785E7D9A-D0D2-4F1F-A99F-ABD1EC74CBE6}" type="presOf" srcId="{A46A4CD5-8B66-43B3-AA1E-614298782CB3}" destId="{65B9B403-C609-4D38-8FE8-3A880B182BC0}" srcOrd="0" destOrd="0" presId="urn:microsoft.com/office/officeart/2005/8/layout/orgChart1"/>
-    <dgm:cxn modelId="{32E0F487-AB07-463A-B74E-42700B6F9434}" srcId="{DBE06EAC-E36F-4584-8F3D-5F84153AE046}" destId="{2CF38B99-06C4-4C0E-85B2-20C006B5EAE8}" srcOrd="0" destOrd="0" parTransId="{1DC6B9EA-5BBE-4626-982B-B5716797AC9F}" sibTransId="{2C817F86-2114-4D41-8AEC-F8306536C268}"/>
+    <dgm:cxn modelId="{62EA749E-4213-41E9-AFA7-93A65B68592A}" srcId="{DBE06EAC-E36F-4584-8F3D-5F84153AE046}" destId="{8BD6619B-97F5-4054-BB98-259564A88CD2}" srcOrd="1" destOrd="0" parTransId="{6FBF4F37-9BFD-4298-8C76-DFFFA757FC2B}" sibTransId="{31665751-1165-45CE-A7B8-2BAD80F61BD8}"/>
+    <dgm:cxn modelId="{578DE1CC-8FB1-40E4-95F8-6D438A238AE0}" type="presOf" srcId="{6FBF4F37-9BFD-4298-8C76-DFFFA757FC2B}" destId="{5AA96C4B-4B61-4AA5-B112-63F62F1357C5}" srcOrd="0" destOrd="0" presId="urn:microsoft.com/office/officeart/2005/8/layout/orgChart1"/>
+    <dgm:cxn modelId="{FB0B49D0-CD3C-4AE1-9384-846564825B13}" type="presOf" srcId="{2CF38B99-06C4-4C0E-85B2-20C006B5EAE8}" destId="{4BC44244-F61A-432A-8A24-EFD841E12567}" srcOrd="1" destOrd="0" presId="urn:microsoft.com/office/officeart/2005/8/layout/orgChart1"/>
+    <dgm:cxn modelId="{99C493EE-F792-4E49-9E59-30359081845E}" type="presOf" srcId="{8BD6619B-97F5-4054-BB98-259564A88CD2}" destId="{7713B1EC-456B-4C52-B1B9-A26BC2494673}" srcOrd="0" destOrd="0" presId="urn:microsoft.com/office/officeart/2005/8/layout/orgChart1"/>
+    <dgm:cxn modelId="{471242FF-8578-403E-9536-6A32BC5CB63B}" type="presOf" srcId="{8BD6619B-97F5-4054-BB98-259564A88CD2}" destId="{60E0295B-6CA7-4BE0-963F-DEE5BA6B7D7C}" srcOrd="1" destOrd="0" presId="urn:microsoft.com/office/officeart/2005/8/layout/orgChart1"/>
     <dgm:cxn modelId="{131B9D6E-AED1-4FEE-B77D-0DC288554DA2}" type="presParOf" srcId="{49A9F82B-05B1-4ABE-A49D-C28AB5E6ED56}" destId="{DDBB65E2-A6C3-4E71-80E5-097FD04A7C54}" srcOrd="0" destOrd="0" presId="urn:microsoft.com/office/officeart/2005/8/layout/orgChart1"/>
     <dgm:cxn modelId="{AC45E4C7-43B2-446E-B04B-59F71991ED0D}" type="presParOf" srcId="{DDBB65E2-A6C3-4E71-80E5-097FD04A7C54}" destId="{C131569D-D5BA-4C8E-B868-5DD971EC389D}" srcOrd="0" destOrd="0" presId="urn:microsoft.com/office/officeart/2005/8/layout/orgChart1"/>
     <dgm:cxn modelId="{6EA1E105-E11B-46E3-A012-BFA50AE0FFF5}" type="presParOf" srcId="{C131569D-D5BA-4C8E-B868-5DD971EC389D}" destId="{65B9B403-C609-4D38-8FE8-3A880B182BC0}" srcOrd="0" destOrd="0" presId="urn:microsoft.com/office/officeart/2005/8/layout/orgChart1"/>

</xml_diff>